<commit_message>
Allow parent to not specify evaluations
</commit_message>
<xml_diff>
--- a/docassemble/StudentEvaluations/data/templates/initial_request_template.docx
+++ b/docassemble/StudentEvaluations/data/templates/initial_request_template.docx
@@ -1,6 +1,6 @@
 
 <file path=word/document.xml><?xml version="1.0" encoding="utf-8"?>
-<w:document xmlns:wpc="http://schemas.microsoft.com/office/word/2010/wordprocessingCanvas" xmlns:cx="http://schemas.microsoft.com/office/drawing/2014/chartex" xmlns:cx1="http://schemas.microsoft.com/office/drawing/2015/9/8/chartex" xmlns:cx2="http://schemas.microsoft.com/office/drawing/2015/10/21/chartex" xmlns:cx3="http://schemas.microsoft.com/office/drawing/2016/5/9/chartex" xmlns:cx4="http://schemas.microsoft.com/office/drawing/2016/5/10/chartex" xmlns:cx5="http://schemas.microsoft.com/office/drawing/2016/5/11/chartex" xmlns:cx6="http://schemas.microsoft.com/office/drawing/2016/5/12/chartex" xmlns:cx7="http://schemas.microsoft.com/office/drawing/2016/5/13/chartex" xmlns:cx8="http://schemas.microsoft.com/office/drawing/2016/5/14/chartex" xmlns:mc="http://schemas.openxmlformats.org/markup-compatibility/2006" xmlns:aink="http://schemas.microsoft.com/office/drawing/2016/ink" xmlns:am3d="http://schemas.microsoft.com/office/drawing/2017/model3d" xmlns:o="urn:schemas-microsoft-com:office:office" xmlns:r="http://schemas.openxmlformats.org/officeDocument/2006/relationships" xmlns:m="http://schemas.openxmlformats.org/officeDocument/2006/math" xmlns:v="urn:schemas-microsoft-com:vml" xmlns:wp14="http://schemas.microsoft.com/office/word/2010/wordprocessingDrawing" xmlns:wp="http://schemas.openxmlformats.org/drawingml/2006/wordprocessingDrawing" xmlns:w10="urn:schemas-microsoft-com:office:word" xmlns:w="http://schemas.openxmlformats.org/wordprocessingml/2006/main" xmlns:w14="http://schemas.microsoft.com/office/word/2010/wordml" xmlns:w15="http://schemas.microsoft.com/office/word/2012/wordml" xmlns:w16cid="http://schemas.microsoft.com/office/word/2016/wordml/cid" xmlns:w16se="http://schemas.microsoft.com/office/word/2015/wordml/symex" xmlns:wpg="http://schemas.microsoft.com/office/word/2010/wordprocessingGroup" xmlns:wpi="http://schemas.microsoft.com/office/word/2010/wordprocessingInk" xmlns:wne="http://schemas.microsoft.com/office/word/2006/wordml" xmlns:wps="http://schemas.microsoft.com/office/word/2010/wordprocessingShape" mc:Ignorable="w14 w15 w16se w16cid wp14">
+<w:document xmlns:wpc="http://schemas.microsoft.com/office/word/2010/wordprocessingCanvas" xmlns:cx="http://schemas.microsoft.com/office/drawing/2014/chartex" xmlns:cx1="http://schemas.microsoft.com/office/drawing/2015/9/8/chartex" xmlns:mc="http://schemas.openxmlformats.org/markup-compatibility/2006" xmlns:o="urn:schemas-microsoft-com:office:office" xmlns:r="http://schemas.openxmlformats.org/officeDocument/2006/relationships" xmlns:m="http://schemas.openxmlformats.org/officeDocument/2006/math" xmlns:v="urn:schemas-microsoft-com:vml" xmlns:wp14="http://schemas.microsoft.com/office/word/2010/wordprocessingDrawing" xmlns:wp="http://schemas.openxmlformats.org/drawingml/2006/wordprocessingDrawing" xmlns:w10="urn:schemas-microsoft-com:office:word" xmlns:w="http://schemas.openxmlformats.org/wordprocessingml/2006/main" xmlns:w14="http://schemas.microsoft.com/office/word/2010/wordml" xmlns:w15="http://schemas.microsoft.com/office/word/2012/wordml" xmlns:w16se="http://schemas.microsoft.com/office/word/2015/wordml/symex" xmlns:wpg="http://schemas.microsoft.com/office/word/2010/wordprocessingGroup" xmlns:wpi="http://schemas.microsoft.com/office/word/2010/wordprocessingInk" xmlns:wne="http://schemas.microsoft.com/office/word/2006/wordml" xmlns:wps="http://schemas.microsoft.com/office/word/2010/wordprocessingShape" mc:Ignorable="w14 w15 w16se wp14">
   <w:body>
     <w:p>
       <w:pPr>
@@ -9,7 +9,289 @@
           <w:szCs w:val="24"/>
         </w:rPr>
       </w:pPr>
-      <w:proofErr w:type="gramStart"/>
+      <w:r>
+        <w:rPr>
+          <w:sz w:val="24"/>
+          <w:szCs w:val="24"/>
+        </w:rPr>
+        <w:t>{{ requestor.name.full() }}</w:t>
+      </w:r>
+    </w:p>
+    <w:p>
+      <w:pPr>
+        <w:rPr>
+          <w:sz w:val="24"/>
+          <w:szCs w:val="24"/>
+        </w:rPr>
+      </w:pPr>
+      <w:r>
+        <w:rPr>
+          <w:sz w:val="24"/>
+          <w:szCs w:val="24"/>
+        </w:rPr>
+        <w:t>{{ requestor.address.address }}</w:t>
+      </w:r>
+    </w:p>
+    <w:p>
+      <w:pPr>
+        <w:rPr>
+          <w:sz w:val="24"/>
+          <w:szCs w:val="24"/>
+        </w:rPr>
+      </w:pPr>
+      <w:r>
+        <w:rPr>
+          <w:sz w:val="24"/>
+          <w:szCs w:val="24"/>
+        </w:rPr>
+        <w:t>{{ requestor.address.city }}, {{ requestor.address.state }} {{requestor.address.zip }}</w:t>
+      </w:r>
+    </w:p>
+    <w:p>
+      <w:pPr>
+        <w:rPr>
+          <w:sz w:val="24"/>
+          <w:szCs w:val="24"/>
+        </w:rPr>
+      </w:pPr>
+      <w:r>
+        <w:rPr>
+          <w:sz w:val="24"/>
+          <w:szCs w:val="24"/>
+        </w:rPr>
+        <w:t xml:space="preserve">{{ requestor.phone_number }} </w:t>
+      </w:r>
+    </w:p>
+    <w:p>
+      <w:pPr>
+        <w:rPr>
+          <w:sz w:val="24"/>
+          <w:szCs w:val="24"/>
+        </w:rPr>
+      </w:pPr>
+      <w:r>
+        <w:rPr>
+          <w:sz w:val="24"/>
+          <w:szCs w:val="24"/>
+        </w:rPr>
+        <w:t xml:space="preserve"> </w:t>
+      </w:r>
+    </w:p>
+    <w:p>
+      <w:pPr>
+        <w:rPr>
+          <w:sz w:val="24"/>
+          <w:szCs w:val="24"/>
+        </w:rPr>
+      </w:pPr>
+      <w:r>
+        <w:rPr>
+          <w:sz w:val="24"/>
+          <w:szCs w:val="24"/>
+        </w:rPr>
+        <w:t>{{ format_date(today()) }}</w:t>
+      </w:r>
+    </w:p>
+    <w:p>
+      <w:pPr>
+        <w:rPr>
+          <w:sz w:val="24"/>
+          <w:szCs w:val="24"/>
+        </w:rPr>
+      </w:pPr>
+      <w:r>
+        <w:rPr>
+          <w:sz w:val="24"/>
+          <w:szCs w:val="24"/>
+        </w:rPr>
+        <w:t xml:space="preserve"> </w:t>
+      </w:r>
+    </w:p>
+    <w:p>
+      <w:pPr>
+        <w:rPr>
+          <w:sz w:val="24"/>
+          <w:szCs w:val="24"/>
+        </w:rPr>
+      </w:pPr>
+      <w:r>
+        <w:rPr>
+          <w:sz w:val="24"/>
+          <w:szCs w:val="24"/>
+        </w:rPr>
+        <w:t>{{ school.recipient }}</w:t>
+      </w:r>
+    </w:p>
+    <w:p>
+      <w:pPr>
+        <w:rPr>
+          <w:sz w:val="24"/>
+          <w:szCs w:val="24"/>
+        </w:rPr>
+      </w:pPr>
+      <w:r>
+        <w:rPr>
+          <w:sz w:val="24"/>
+          <w:szCs w:val="24"/>
+        </w:rPr>
+        <w:t>{{ school.name }}</w:t>
+      </w:r>
+    </w:p>
+    <w:p>
+      <w:pPr>
+        <w:rPr>
+          <w:sz w:val="24"/>
+          <w:szCs w:val="24"/>
+        </w:rPr>
+      </w:pPr>
+      <w:r>
+        <w:rPr>
+          <w:sz w:val="24"/>
+          <w:szCs w:val="24"/>
+        </w:rPr>
+        <w:t>{{ school.address.address }}</w:t>
+      </w:r>
+    </w:p>
+    <w:p>
+      <w:pPr>
+        <w:rPr>
+          <w:sz w:val="24"/>
+          <w:szCs w:val="24"/>
+        </w:rPr>
+      </w:pPr>
+      <w:r>
+        <w:rPr>
+          <w:sz w:val="24"/>
+          <w:szCs w:val="24"/>
+        </w:rPr>
+        <w:t>{{ school.address.city }}, {{ school.address.state }} {{ school.address.zip}}</w:t>
+      </w:r>
+    </w:p>
+    <w:p>
+      <w:pPr>
+        <w:rPr>
+          <w:sz w:val="24"/>
+          <w:szCs w:val="24"/>
+        </w:rPr>
+      </w:pPr>
+    </w:p>
+    <w:p>
+      <w:pPr>
+        <w:rPr>
+          <w:sz w:val="24"/>
+          <w:szCs w:val="24"/>
+        </w:rPr>
+      </w:pPr>
+    </w:p>
+    <w:p>
+      <w:pPr>
+        <w:rPr>
+          <w:sz w:val="24"/>
+          <w:szCs w:val="24"/>
+        </w:rPr>
+      </w:pPr>
+    </w:p>
+    <w:p>
+      <w:pPr>
+        <w:rPr>
+          <w:b/>
+          <w:sz w:val="24"/>
+          <w:szCs w:val="24"/>
+        </w:rPr>
+      </w:pPr>
+      <w:r>
+        <w:rPr>
+          <w:b/>
+          <w:sz w:val="24"/>
+          <w:szCs w:val="24"/>
+        </w:rPr>
+        <w:t xml:space="preserve">Re:  </w:t>
+      </w:r>
+      <w:r>
+        <w:rPr>
+          <w:b/>
+          <w:sz w:val="24"/>
+          <w:szCs w:val="24"/>
+        </w:rPr>
+        <w:tab/>
+        <w:t>Requesting Special Education Evaluation for {{ student.name }}; Date of Birth: {{ student.birthdate }}</w:t>
+      </w:r>
+    </w:p>
+    <w:p>
+      <w:pPr>
+        <w:rPr>
+          <w:sz w:val="24"/>
+          <w:szCs w:val="24"/>
+        </w:rPr>
+      </w:pPr>
+      <w:r>
+        <w:rPr>
+          <w:sz w:val="24"/>
+          <w:szCs w:val="24"/>
+        </w:rPr>
+        <w:t xml:space="preserve"> </w:t>
+      </w:r>
+    </w:p>
+    <w:p>
+      <w:pPr>
+        <w:rPr>
+          <w:sz w:val="24"/>
+          <w:szCs w:val="24"/>
+        </w:rPr>
+      </w:pPr>
+      <w:r>
+        <w:rPr>
+          <w:sz w:val="24"/>
+          <w:szCs w:val="24"/>
+        </w:rPr>
+        <w:t>Dear {% if school.recipient.name %}{{school.recipient.name.full() }} {% else %} To Whom it May Concern {% endif %}:</w:t>
+      </w:r>
+    </w:p>
+    <w:p>
+      <w:pPr>
+        <w:rPr>
+          <w:sz w:val="24"/>
+          <w:szCs w:val="24"/>
+        </w:rPr>
+      </w:pPr>
+      <w:r>
+        <w:rPr>
+          <w:sz w:val="24"/>
+          <w:szCs w:val="24"/>
+        </w:rPr>
+        <w:t xml:space="preserve"> </w:t>
+      </w:r>
+    </w:p>
+    <w:p>
+      <w:pPr>
+        <w:rPr>
+          <w:sz w:val="24"/>
+          <w:szCs w:val="24"/>
+        </w:rPr>
+      </w:pPr>
+      <w:r>
+        <w:rPr>
+          <w:sz w:val="24"/>
+          <w:szCs w:val="24"/>
+        </w:rPr>
+        <w:t xml:space="preserve">I am {% if (requestor.right_to_send == “Student”) %} {{ student.name}}{% else %}the {{ requestor.right_to_send }} of {{ student.name }}{% endif %}, a {{ student.grade }} {% if (student.grade != “Pre-K”) and (student.grade != “Kindergarten”) and (student.grade != “soon-to-be”) %} grade {% endif %}{% if student.grade != “soon-to-be” %} student at your school{% else %}student in your district{% endif %}. </w:t>
+      </w:r>
+    </w:p>
+    <w:p>
+      <w:pPr>
+        <w:rPr>
+          <w:sz w:val="24"/>
+          <w:szCs w:val="24"/>
+        </w:rPr>
+      </w:pPr>
+    </w:p>
+    <w:p>
+      <w:pPr>
+        <w:rPr>
+          <w:sz w:val="24"/>
+          <w:szCs w:val="24"/>
+        </w:rPr>
+      </w:pPr>
       <w:r>
         <w:rPr>
           <w:sz w:val="24"/>
@@ -17,63 +299,13 @@
         </w:rPr>
         <w:t xml:space="preserve">{{ </w:t>
       </w:r>
-      <w:proofErr w:type="spellStart"/>
-      <w:r>
-        <w:rPr>
-          <w:sz w:val="24"/>
-          <w:szCs w:val="24"/>
-        </w:rPr>
-        <w:t>requestor.name</w:t>
-      </w:r>
-      <w:proofErr w:type="gramEnd"/>
-      <w:r>
-        <w:rPr>
-          <w:sz w:val="24"/>
-          <w:szCs w:val="24"/>
-        </w:rPr>
-        <w:t>.full</w:t>
-      </w:r>
-      <w:proofErr w:type="spellEnd"/>
-      <w:r>
-        <w:rPr>
-          <w:sz w:val="24"/>
-          <w:szCs w:val="24"/>
-        </w:rPr>
-        <w:t>() }}</w:t>
-      </w:r>
-    </w:p>
-    <w:p>
-      <w:pPr>
-        <w:rPr>
-          <w:sz w:val="24"/>
-          <w:szCs w:val="24"/>
-        </w:rPr>
-      </w:pPr>
-      <w:proofErr w:type="gramStart"/>
-      <w:r>
-        <w:rPr>
-          <w:sz w:val="24"/>
-          <w:szCs w:val="24"/>
-        </w:rPr>
-        <w:t xml:space="preserve">{{ </w:t>
-      </w:r>
-      <w:proofErr w:type="spellStart"/>
-      <w:r>
-        <w:rPr>
-          <w:sz w:val="24"/>
-          <w:szCs w:val="24"/>
-        </w:rPr>
-        <w:t>requestor</w:t>
-      </w:r>
-      <w:proofErr w:type="gramEnd"/>
-      <w:r>
-        <w:rPr>
-          <w:sz w:val="24"/>
-          <w:szCs w:val="24"/>
-        </w:rPr>
-        <w:t>.address.address</w:t>
-      </w:r>
-      <w:proofErr w:type="spellEnd"/>
+      <w:r>
+        <w:rPr>
+          <w:sz w:val="24"/>
+          <w:szCs w:val="24"/>
+        </w:rPr>
+        <w:t>parent_concern</w:t>
+      </w:r>
       <w:r>
         <w:rPr>
           <w:sz w:val="24"/>
@@ -89,654 +321,90 @@
           <w:szCs w:val="24"/>
         </w:rPr>
       </w:pPr>
-      <w:proofErr w:type="gramStart"/>
-      <w:r>
-        <w:rPr>
-          <w:sz w:val="24"/>
-          <w:szCs w:val="24"/>
-        </w:rPr>
-        <w:t xml:space="preserve">{{ </w:t>
-      </w:r>
-      <w:proofErr w:type="spellStart"/>
-      <w:r>
-        <w:rPr>
-          <w:sz w:val="24"/>
-          <w:szCs w:val="24"/>
-        </w:rPr>
-        <w:t>requestor</w:t>
-      </w:r>
-      <w:proofErr w:type="gramEnd"/>
-      <w:r>
-        <w:rPr>
-          <w:sz w:val="24"/>
-          <w:szCs w:val="24"/>
-        </w:rPr>
-        <w:t>.address.city</w:t>
-      </w:r>
-      <w:proofErr w:type="spellEnd"/>
-      <w:r>
-        <w:rPr>
-          <w:sz w:val="24"/>
-          <w:szCs w:val="24"/>
-        </w:rPr>
-        <w:t xml:space="preserve"> }}, {{ </w:t>
-      </w:r>
-      <w:proofErr w:type="spellStart"/>
-      <w:r>
-        <w:rPr>
-          <w:sz w:val="24"/>
-          <w:szCs w:val="24"/>
-        </w:rPr>
-        <w:t>requestor.address.state</w:t>
-      </w:r>
-      <w:proofErr w:type="spellEnd"/>
-      <w:r>
-        <w:rPr>
-          <w:sz w:val="24"/>
-          <w:szCs w:val="24"/>
-        </w:rPr>
-        <w:t xml:space="preserve"> }} {{requestor.address.zip }}</w:t>
-      </w:r>
-    </w:p>
-    <w:p>
-      <w:pPr>
-        <w:rPr>
-          <w:sz w:val="24"/>
-          <w:szCs w:val="24"/>
-        </w:rPr>
-      </w:pPr>
-      <w:proofErr w:type="gramStart"/>
-      <w:r>
-        <w:rPr>
-          <w:sz w:val="24"/>
-          <w:szCs w:val="24"/>
-        </w:rPr>
-        <w:t xml:space="preserve">{{ </w:t>
-      </w:r>
-      <w:proofErr w:type="spellStart"/>
-      <w:r>
-        <w:rPr>
-          <w:sz w:val="24"/>
-          <w:szCs w:val="24"/>
-        </w:rPr>
-        <w:t>requestor</w:t>
-      </w:r>
-      <w:proofErr w:type="gramEnd"/>
-      <w:r>
-        <w:rPr>
-          <w:sz w:val="24"/>
-          <w:szCs w:val="24"/>
-        </w:rPr>
-        <w:t>.phone_number</w:t>
-      </w:r>
-      <w:proofErr w:type="spellEnd"/>
-      <w:r>
-        <w:rPr>
-          <w:sz w:val="24"/>
-          <w:szCs w:val="24"/>
-        </w:rPr>
-        <w:t xml:space="preserve"> }} </w:t>
-      </w:r>
-    </w:p>
-    <w:p>
-      <w:pPr>
-        <w:rPr>
-          <w:sz w:val="24"/>
-          <w:szCs w:val="24"/>
-        </w:rPr>
-      </w:pPr>
-      <w:r>
-        <w:rPr>
-          <w:sz w:val="24"/>
-          <w:szCs w:val="24"/>
-        </w:rPr>
-        <w:t xml:space="preserve"> </w:t>
-      </w:r>
-    </w:p>
-    <w:p>
-      <w:pPr>
-        <w:rPr>
-          <w:sz w:val="24"/>
-          <w:szCs w:val="24"/>
-        </w:rPr>
-      </w:pPr>
-      <w:proofErr w:type="gramStart"/>
-      <w:r>
-        <w:rPr>
-          <w:sz w:val="24"/>
-          <w:szCs w:val="24"/>
-        </w:rPr>
-        <w:t xml:space="preserve">{{ </w:t>
-      </w:r>
-      <w:proofErr w:type="spellStart"/>
-      <w:r>
-        <w:rPr>
-          <w:sz w:val="24"/>
-          <w:szCs w:val="24"/>
-        </w:rPr>
-        <w:t>format</w:t>
-      </w:r>
-      <w:proofErr w:type="gramEnd"/>
-      <w:r>
-        <w:rPr>
-          <w:sz w:val="24"/>
-          <w:szCs w:val="24"/>
-        </w:rPr>
-        <w:t>_date</w:t>
-      </w:r>
-      <w:proofErr w:type="spellEnd"/>
-      <w:r>
-        <w:rPr>
-          <w:sz w:val="24"/>
-          <w:szCs w:val="24"/>
-        </w:rPr>
-        <w:t>(today()) }}</w:t>
-      </w:r>
-    </w:p>
-    <w:p>
-      <w:pPr>
-        <w:rPr>
-          <w:sz w:val="24"/>
-          <w:szCs w:val="24"/>
-        </w:rPr>
-      </w:pPr>
-      <w:r>
-        <w:rPr>
-          <w:sz w:val="24"/>
-          <w:szCs w:val="24"/>
-        </w:rPr>
-        <w:t xml:space="preserve"> </w:t>
-      </w:r>
-    </w:p>
-    <w:p>
-      <w:pPr>
-        <w:rPr>
-          <w:sz w:val="24"/>
-          <w:szCs w:val="24"/>
-        </w:rPr>
-      </w:pPr>
-      <w:proofErr w:type="gramStart"/>
-      <w:r>
-        <w:rPr>
-          <w:sz w:val="24"/>
-          <w:szCs w:val="24"/>
-        </w:rPr>
-        <w:t xml:space="preserve">{{ </w:t>
-      </w:r>
-      <w:proofErr w:type="spellStart"/>
-      <w:r>
-        <w:rPr>
-          <w:sz w:val="24"/>
-          <w:szCs w:val="24"/>
-        </w:rPr>
-        <w:t>school</w:t>
-      </w:r>
-      <w:proofErr w:type="gramEnd"/>
-      <w:r>
-        <w:rPr>
-          <w:sz w:val="24"/>
-          <w:szCs w:val="24"/>
-        </w:rPr>
-        <w:t>.recipient</w:t>
-      </w:r>
-      <w:proofErr w:type="spellEnd"/>
-      <w:r>
-        <w:rPr>
-          <w:sz w:val="24"/>
-          <w:szCs w:val="24"/>
-        </w:rPr>
-        <w:t xml:space="preserve"> }}</w:t>
-      </w:r>
-    </w:p>
-    <w:p>
-      <w:pPr>
-        <w:rPr>
-          <w:sz w:val="24"/>
-          <w:szCs w:val="24"/>
-        </w:rPr>
-      </w:pPr>
-      <w:proofErr w:type="gramStart"/>
-      <w:r>
-        <w:rPr>
-          <w:sz w:val="24"/>
-          <w:szCs w:val="24"/>
-        </w:rPr>
-        <w:t>{{ school.name</w:t>
-      </w:r>
-      <w:proofErr w:type="gramEnd"/>
-      <w:r>
-        <w:rPr>
-          <w:sz w:val="24"/>
-          <w:szCs w:val="24"/>
-        </w:rPr>
-        <w:t xml:space="preserve"> }}</w:t>
-      </w:r>
-    </w:p>
-    <w:p>
-      <w:pPr>
-        <w:rPr>
-          <w:sz w:val="24"/>
-          <w:szCs w:val="24"/>
-        </w:rPr>
-      </w:pPr>
-      <w:proofErr w:type="gramStart"/>
-      <w:r>
-        <w:rPr>
-          <w:sz w:val="24"/>
-          <w:szCs w:val="24"/>
-        </w:rPr>
-        <w:t xml:space="preserve">{{ </w:t>
-      </w:r>
-      <w:proofErr w:type="spellStart"/>
-      <w:r>
-        <w:rPr>
-          <w:sz w:val="24"/>
-          <w:szCs w:val="24"/>
-        </w:rPr>
-        <w:t>school</w:t>
-      </w:r>
-      <w:proofErr w:type="gramEnd"/>
-      <w:r>
-        <w:rPr>
-          <w:sz w:val="24"/>
-          <w:szCs w:val="24"/>
-        </w:rPr>
-        <w:t>.address.address</w:t>
-      </w:r>
-      <w:proofErr w:type="spellEnd"/>
-      <w:r>
-        <w:rPr>
-          <w:sz w:val="24"/>
-          <w:szCs w:val="24"/>
-        </w:rPr>
-        <w:t xml:space="preserve"> }}</w:t>
-      </w:r>
-    </w:p>
-    <w:p>
-      <w:pPr>
-        <w:rPr>
-          <w:sz w:val="24"/>
-          <w:szCs w:val="24"/>
-        </w:rPr>
-      </w:pPr>
-      <w:proofErr w:type="gramStart"/>
-      <w:r>
-        <w:rPr>
-          <w:sz w:val="24"/>
-          <w:szCs w:val="24"/>
-        </w:rPr>
-        <w:t xml:space="preserve">{{ </w:t>
-      </w:r>
-      <w:proofErr w:type="spellStart"/>
-      <w:r>
-        <w:rPr>
-          <w:sz w:val="24"/>
-          <w:szCs w:val="24"/>
-        </w:rPr>
-        <w:t>school</w:t>
-      </w:r>
-      <w:proofErr w:type="gramEnd"/>
-      <w:r>
-        <w:rPr>
-          <w:sz w:val="24"/>
-          <w:szCs w:val="24"/>
-        </w:rPr>
-        <w:t>.address.city</w:t>
-      </w:r>
-      <w:proofErr w:type="spellEnd"/>
-      <w:r>
-        <w:rPr>
-          <w:sz w:val="24"/>
-          <w:szCs w:val="24"/>
-        </w:rPr>
-        <w:t xml:space="preserve"> }}, {{ </w:t>
-      </w:r>
-      <w:proofErr w:type="spellStart"/>
-      <w:r>
-        <w:rPr>
-          <w:sz w:val="24"/>
-          <w:szCs w:val="24"/>
-        </w:rPr>
-        <w:t>school.address.state</w:t>
-      </w:r>
-      <w:proofErr w:type="spellEnd"/>
-      <w:r>
-        <w:rPr>
-          <w:sz w:val="24"/>
-          <w:szCs w:val="24"/>
-        </w:rPr>
-        <w:t xml:space="preserve"> }} {{ school.address.zip}}</w:t>
-      </w:r>
-    </w:p>
-    <w:p>
-      <w:pPr>
-        <w:rPr>
-          <w:sz w:val="24"/>
-          <w:szCs w:val="24"/>
-        </w:rPr>
-      </w:pPr>
-    </w:p>
-    <w:p>
-      <w:pPr>
-        <w:rPr>
-          <w:sz w:val="24"/>
-          <w:szCs w:val="24"/>
-        </w:rPr>
-      </w:pPr>
-    </w:p>
-    <w:p>
-      <w:pPr>
-        <w:rPr>
-          <w:sz w:val="24"/>
-          <w:szCs w:val="24"/>
-        </w:rPr>
-      </w:pPr>
-    </w:p>
-    <w:p>
-      <w:pPr>
-        <w:rPr>
-          <w:b/>
-          <w:sz w:val="24"/>
-          <w:szCs w:val="24"/>
-        </w:rPr>
-      </w:pPr>
-      <w:r>
-        <w:rPr>
-          <w:b/>
-          <w:sz w:val="24"/>
-          <w:szCs w:val="24"/>
-        </w:rPr>
-        <w:t xml:space="preserve">Re:  </w:t>
-      </w:r>
-      <w:r>
-        <w:rPr>
-          <w:b/>
+    </w:p>
+    <w:p>
+      <w:pPr>
+        <w:rPr>
+          <w:sz w:val="24"/>
+          <w:szCs w:val="24"/>
+        </w:rPr>
+      </w:pPr>
+      <w:r>
+        <w:rPr>
+          <w:sz w:val="24"/>
+          <w:szCs w:val="24"/>
+        </w:rPr>
+        <w:t>I am writing to request an evaluation for Special Education services for {{ student.name.first }}, including required evaluations, and evaluations in areas of suspected disability</w:t>
+      </w:r>
+      <w:r>
+        <w:rPr>
+          <w:sz w:val="24"/>
+          <w:szCs w:val="24"/>
+        </w:rPr>
+        <w:t>.</w:t>
+      </w:r>
+    </w:p>
+    <w:p>
+      <w:pPr>
+        <w:rPr>
+          <w:sz w:val="24"/>
+          <w:szCs w:val="24"/>
+        </w:rPr>
+      </w:pPr>
+    </w:p>
+    <w:p>
+      <w:pPr>
+        <w:rPr>
+          <w:sz w:val="24"/>
+          <w:szCs w:val="24"/>
+        </w:rPr>
+      </w:pPr>
+      <w:r>
+        <w:rPr>
+          <w:sz w:val="24"/>
+          <w:szCs w:val="24"/>
+        </w:rPr>
+        <w:t>{%p if ask_specific_evaluations %}</w:t>
+      </w:r>
+    </w:p>
+    <w:p>
+      <w:pPr>
+        <w:rPr>
+          <w:sz w:val="24"/>
+          <w:szCs w:val="24"/>
+        </w:rPr>
+      </w:pPr>
+      <w:r>
+        <w:rPr>
+          <w:sz w:val="24"/>
+          <w:szCs w:val="24"/>
+        </w:rPr>
+        <w:t>Specifically, I am requesting the following evaluations:</w:t>
+      </w:r>
+    </w:p>
+    <w:p>
+      <w:pPr>
+        <w:rPr>
+          <w:sz w:val="24"/>
+          <w:szCs w:val="24"/>
+        </w:rPr>
+      </w:pPr>
+    </w:p>
+    <w:p>
+      <w:pPr>
+        <w:rPr>
+          <w:sz w:val="24"/>
+          <w:szCs w:val="24"/>
+        </w:rPr>
+      </w:pPr>
+      <w:r>
+        <w:rPr>
           <w:sz w:val="24"/>
           <w:szCs w:val="24"/>
         </w:rPr>
         <w:tab/>
-        <w:t xml:space="preserve">Requesting Special Education Evaluation for </w:t>
-      </w:r>
-      <w:proofErr w:type="gramStart"/>
-      <w:r>
-        <w:rPr>
-          <w:b/>
-          <w:sz w:val="24"/>
-          <w:szCs w:val="24"/>
-        </w:rPr>
-        <w:t>{{ student.name</w:t>
-      </w:r>
-      <w:proofErr w:type="gramEnd"/>
-      <w:r>
-        <w:rPr>
-          <w:b/>
-          <w:sz w:val="24"/>
-          <w:szCs w:val="24"/>
-        </w:rPr>
-        <w:t xml:space="preserve"> }}; Date of Birth: {{ </w:t>
-      </w:r>
-      <w:proofErr w:type="spellStart"/>
-      <w:r>
-        <w:rPr>
-          <w:b/>
-          <w:sz w:val="24"/>
-          <w:szCs w:val="24"/>
-        </w:rPr>
-        <w:t>student.birthdate</w:t>
-      </w:r>
-      <w:proofErr w:type="spellEnd"/>
-      <w:r>
-        <w:rPr>
-          <w:b/>
-          <w:sz w:val="24"/>
-          <w:szCs w:val="24"/>
-        </w:rPr>
-        <w:t xml:space="preserve"> }}</w:t>
-      </w:r>
-    </w:p>
-    <w:p>
-      <w:pPr>
-        <w:rPr>
-          <w:sz w:val="24"/>
-          <w:szCs w:val="24"/>
-        </w:rPr>
-      </w:pPr>
-      <w:r>
-        <w:rPr>
-          <w:sz w:val="24"/>
-          <w:szCs w:val="24"/>
-        </w:rPr>
-        <w:t xml:space="preserve"> </w:t>
-      </w:r>
-    </w:p>
-    <w:p>
-      <w:pPr>
-        <w:rPr>
-          <w:sz w:val="24"/>
-          <w:szCs w:val="24"/>
-        </w:rPr>
-      </w:pPr>
-      <w:r>
-        <w:rPr>
-          <w:sz w:val="24"/>
-          <w:szCs w:val="24"/>
-        </w:rPr>
-        <w:t xml:space="preserve">Dear {% if school.recipient.name </w:t>
-      </w:r>
-      <w:proofErr w:type="gramStart"/>
-      <w:r>
-        <w:rPr>
-          <w:sz w:val="24"/>
-          <w:szCs w:val="24"/>
-        </w:rPr>
-        <w:t>%}{</w:t>
-      </w:r>
-      <w:proofErr w:type="gramEnd"/>
-      <w:r>
-        <w:rPr>
-          <w:sz w:val="24"/>
-          <w:szCs w:val="24"/>
-        </w:rPr>
-        <w:t>{</w:t>
-      </w:r>
-      <w:proofErr w:type="spellStart"/>
-      <w:r>
-        <w:rPr>
-          <w:sz w:val="24"/>
-          <w:szCs w:val="24"/>
-        </w:rPr>
-        <w:t>school.recipient.name.full</w:t>
-      </w:r>
-      <w:proofErr w:type="spellEnd"/>
-      <w:r>
-        <w:rPr>
-          <w:sz w:val="24"/>
-          <w:szCs w:val="24"/>
-        </w:rPr>
-        <w:t>() }} {% else %} To Whom it May Concern {% endif %}:</w:t>
-      </w:r>
-    </w:p>
-    <w:p>
-      <w:pPr>
-        <w:rPr>
-          <w:sz w:val="24"/>
-          <w:szCs w:val="24"/>
-        </w:rPr>
-      </w:pPr>
-      <w:r>
-        <w:rPr>
-          <w:sz w:val="24"/>
-          <w:szCs w:val="24"/>
-        </w:rPr>
-        <w:t xml:space="preserve"> </w:t>
-      </w:r>
-    </w:p>
-    <w:p>
-      <w:pPr>
-        <w:rPr>
-          <w:sz w:val="24"/>
-          <w:szCs w:val="24"/>
-        </w:rPr>
-      </w:pPr>
-      <w:r>
-        <w:rPr>
-          <w:sz w:val="24"/>
-          <w:szCs w:val="24"/>
-        </w:rPr>
-        <w:t>I am {% if (</w:t>
-      </w:r>
-      <w:proofErr w:type="spellStart"/>
-      <w:r>
-        <w:rPr>
-          <w:sz w:val="24"/>
-          <w:szCs w:val="24"/>
-        </w:rPr>
-        <w:t>requestor.right_to_send</w:t>
-      </w:r>
-      <w:proofErr w:type="spellEnd"/>
-      <w:r>
-        <w:rPr>
-          <w:sz w:val="24"/>
-          <w:szCs w:val="24"/>
-        </w:rPr>
-        <w:t xml:space="preserve"> == “Student”) %} {{ student.name}}{% else %}the {{ </w:t>
-      </w:r>
-      <w:proofErr w:type="spellStart"/>
-      <w:r>
-        <w:rPr>
-          <w:sz w:val="24"/>
-          <w:szCs w:val="24"/>
-        </w:rPr>
-        <w:t>requestor.right_to_send</w:t>
-      </w:r>
-      <w:proofErr w:type="spellEnd"/>
-      <w:r>
-        <w:rPr>
-          <w:sz w:val="24"/>
-          <w:szCs w:val="24"/>
-        </w:rPr>
-        <w:t xml:space="preserve"> }} of {{ student.name }}{% endif %}, a {{ </w:t>
-      </w:r>
-      <w:proofErr w:type="spellStart"/>
-      <w:r>
-        <w:rPr>
-          <w:sz w:val="24"/>
-          <w:szCs w:val="24"/>
-        </w:rPr>
-        <w:t>student.grade</w:t>
-      </w:r>
-      <w:proofErr w:type="spellEnd"/>
-      <w:r>
-        <w:rPr>
-          <w:sz w:val="24"/>
-          <w:szCs w:val="24"/>
-        </w:rPr>
-        <w:t xml:space="preserve"> }} {% if (</w:t>
-      </w:r>
-      <w:proofErr w:type="spellStart"/>
-      <w:r>
-        <w:rPr>
-          <w:sz w:val="24"/>
-          <w:szCs w:val="24"/>
-        </w:rPr>
-        <w:t>student.grade</w:t>
-      </w:r>
-      <w:proofErr w:type="spellEnd"/>
-      <w:r>
-        <w:rPr>
-          <w:sz w:val="24"/>
-          <w:szCs w:val="24"/>
-        </w:rPr>
-        <w:t xml:space="preserve"> != “Pre-K”) and (</w:t>
-      </w:r>
-      <w:proofErr w:type="spellStart"/>
-      <w:r>
-        <w:rPr>
-          <w:sz w:val="24"/>
-          <w:szCs w:val="24"/>
-        </w:rPr>
-        <w:t>student.grade</w:t>
-      </w:r>
-      <w:proofErr w:type="spellEnd"/>
-      <w:r>
-        <w:rPr>
-          <w:sz w:val="24"/>
-          <w:szCs w:val="24"/>
-        </w:rPr>
-        <w:t xml:space="preserve"> != “Kindergarten”) and (</w:t>
-      </w:r>
-      <w:proofErr w:type="spellStart"/>
-      <w:r>
-        <w:rPr>
-          <w:sz w:val="24"/>
-          <w:szCs w:val="24"/>
-        </w:rPr>
-        <w:t>student.grade</w:t>
-      </w:r>
-      <w:proofErr w:type="spellEnd"/>
-      <w:r>
-        <w:rPr>
-          <w:sz w:val="24"/>
-          <w:szCs w:val="24"/>
-        </w:rPr>
-        <w:t xml:space="preserve"> != “soon-to-be”) %} grade {% endif %}{% if </w:t>
-      </w:r>
-      <w:proofErr w:type="spellStart"/>
-      <w:r>
-        <w:rPr>
-          <w:sz w:val="24"/>
-          <w:szCs w:val="24"/>
-        </w:rPr>
-        <w:t>student.grade</w:t>
-      </w:r>
-      <w:proofErr w:type="spellEnd"/>
-      <w:r>
-        <w:rPr>
-          <w:sz w:val="24"/>
-          <w:szCs w:val="24"/>
-        </w:rPr>
-        <w:t xml:space="preserve"> != “soon-to-be” %} student at your school{% else %}student in your district{% endif %}. I am writing to request an evaluation for Special Education services for </w:t>
-      </w:r>
-      <w:proofErr w:type="gramStart"/>
-      <w:r>
-        <w:rPr>
-          <w:sz w:val="24"/>
-          <w:szCs w:val="24"/>
-        </w:rPr>
-        <w:t xml:space="preserve">{{ </w:t>
-      </w:r>
-      <w:proofErr w:type="spellStart"/>
-      <w:r>
-        <w:rPr>
-          <w:sz w:val="24"/>
-          <w:szCs w:val="24"/>
-        </w:rPr>
-        <w:t>student.name</w:t>
-      </w:r>
-      <w:proofErr w:type="gramEnd"/>
-      <w:r>
-        <w:rPr>
-          <w:sz w:val="24"/>
-          <w:szCs w:val="24"/>
-        </w:rPr>
-        <w:t>.first</w:t>
-      </w:r>
-      <w:proofErr w:type="spellEnd"/>
-      <w:r>
-        <w:rPr>
-          <w:sz w:val="24"/>
-          <w:szCs w:val="24"/>
-        </w:rPr>
-        <w:t xml:space="preserve"> }}, including required evaluations, and evaluations in areas of suspected disability, which include:</w:t>
-      </w:r>
-    </w:p>
-    <w:p>
-      <w:pPr>
-        <w:rPr>
-          <w:sz w:val="24"/>
-          <w:szCs w:val="24"/>
-        </w:rPr>
-      </w:pPr>
+        <w:t>{%p for key in selected_evaluations %}</w:t>
+      </w:r>
     </w:p>
     <w:p>
       <w:pPr>
@@ -751,55 +419,7 @@
           <w:szCs w:val="24"/>
         </w:rPr>
         <w:tab/>
-        <w:t xml:space="preserve">{%p for key in </w:t>
-      </w:r>
-      <w:proofErr w:type="spellStart"/>
-      <w:r>
-        <w:rPr>
-          <w:sz w:val="24"/>
-          <w:szCs w:val="24"/>
-        </w:rPr>
-        <w:t>selected_evaluations</w:t>
-      </w:r>
-      <w:proofErr w:type="spellEnd"/>
-      <w:r>
-        <w:rPr>
-          <w:sz w:val="24"/>
-          <w:szCs w:val="24"/>
-        </w:rPr>
-        <w:t xml:space="preserve"> %}</w:t>
-      </w:r>
-    </w:p>
-    <w:p>
-      <w:pPr>
-        <w:rPr>
-          <w:sz w:val="24"/>
-          <w:szCs w:val="24"/>
-        </w:rPr>
-      </w:pPr>
-      <w:r>
-        <w:rPr>
-          <w:sz w:val="24"/>
-          <w:szCs w:val="24"/>
-        </w:rPr>
-        <w:tab/>
-        <w:t xml:space="preserve">{%p if </w:t>
-      </w:r>
-      <w:proofErr w:type="spellStart"/>
-      <w:r>
-        <w:rPr>
-          <w:sz w:val="24"/>
-          <w:szCs w:val="24"/>
-        </w:rPr>
-        <w:t>selected_evaluations</w:t>
-      </w:r>
-      <w:proofErr w:type="spellEnd"/>
-      <w:r>
-        <w:rPr>
-          <w:sz w:val="24"/>
-          <w:szCs w:val="24"/>
-        </w:rPr>
-        <w:t>[key] == True %}</w:t>
+        <w:t>{%p if selected_evaluations[key] == True %}</w:t>
       </w:r>
     </w:p>
     <w:p>
@@ -865,23 +485,7 @@
           <w:sz w:val="24"/>
           <w:szCs w:val="24"/>
         </w:rPr>
-        <w:t xml:space="preserve">{%p </w:t>
-      </w:r>
-      <w:proofErr w:type="spellStart"/>
-      <w:r>
-        <w:rPr>
-          <w:sz w:val="24"/>
-          <w:szCs w:val="24"/>
-        </w:rPr>
-        <w:t>endfor</w:t>
-      </w:r>
-      <w:proofErr w:type="spellEnd"/>
-      <w:r>
-        <w:rPr>
-          <w:sz w:val="24"/>
-          <w:szCs w:val="24"/>
-        </w:rPr>
-        <w:t xml:space="preserve"> %}</w:t>
+        <w:t>{%p endfor %}</w:t>
       </w:r>
     </w:p>
     <w:p>
@@ -898,23 +502,7 @@
           <w:sz w:val="24"/>
           <w:szCs w:val="24"/>
         </w:rPr>
-        <w:t xml:space="preserve">{%p for item in </w:t>
-      </w:r>
-      <w:proofErr w:type="spellStart"/>
-      <w:r>
-        <w:rPr>
-          <w:sz w:val="24"/>
-          <w:szCs w:val="24"/>
-        </w:rPr>
-        <w:t>custom_evaluations</w:t>
-      </w:r>
-      <w:proofErr w:type="spellEnd"/>
-      <w:r>
-        <w:rPr>
-          <w:sz w:val="24"/>
-          <w:szCs w:val="24"/>
-        </w:rPr>
-        <w:t xml:space="preserve"> %}</w:t>
+        <w:t>{%p for item in custom_evaluations %}</w:t>
       </w:r>
     </w:p>
     <w:p>
@@ -934,6 +522,7 @@
           <w:sz w:val="24"/>
           <w:szCs w:val="24"/>
         </w:rPr>
+        <w:lastRenderedPageBreak/>
         <w:t>{{ item }}</w:t>
       </w:r>
     </w:p>
@@ -962,35 +551,52 @@
           <w:sz w:val="24"/>
           <w:szCs w:val="24"/>
         </w:rPr>
-        <w:t xml:space="preserve">{%p </w:t>
-      </w:r>
-      <w:proofErr w:type="spellStart"/>
-      <w:r>
+        <w:t>{%p endfor %}</w:t>
+      </w:r>
+    </w:p>
+    <w:p>
+      <w:pPr>
+        <w:pBdr>
+          <w:top w:val="nil"/>
+          <w:left w:val="nil"/>
+          <w:bottom w:val="nil"/>
+          <w:right w:val="nil"/>
+          <w:between w:val="nil"/>
+        </w:pBdr>
+        <w:spacing w:line="240" w:lineRule="auto"/>
         <w:rPr>
           <w:color w:val="000000"/>
           <w:sz w:val="24"/>
           <w:szCs w:val="24"/>
         </w:rPr>
-        <w:t>endfor</w:t>
-      </w:r>
-      <w:proofErr w:type="spellEnd"/>
-      <w:r>
+      </w:pPr>
+      <w:bookmarkStart w:id="1" w:name="_GoBack"/>
+      <w:bookmarkEnd w:id="1"/>
+    </w:p>
+    <w:p>
+      <w:pPr>
+        <w:pBdr>
+          <w:top w:val="nil"/>
+          <w:left w:val="nil"/>
+          <w:bottom w:val="nil"/>
+          <w:right w:val="nil"/>
+          <w:between w:val="nil"/>
+        </w:pBdr>
+        <w:spacing w:line="240" w:lineRule="auto"/>
         <w:rPr>
           <w:color w:val="000000"/>
           <w:sz w:val="24"/>
           <w:szCs w:val="24"/>
         </w:rPr>
-        <w:t xml:space="preserve"> %}</w:t>
-      </w:r>
-    </w:p>
-    <w:p>
-      <w:pPr>
-        <w:spacing w:line="240" w:lineRule="auto"/>
-        <w:rPr>
-          <w:sz w:val="24"/>
-          <w:szCs w:val="24"/>
-        </w:rPr>
-      </w:pPr>
+      </w:pPr>
+      <w:r>
+        <w:rPr>
+          <w:color w:val="000000"/>
+          <w:sz w:val="24"/>
+          <w:szCs w:val="24"/>
+        </w:rPr>
+        <w:t>{%p endif %} {# specific evaluations #}</w:t>
+      </w:r>
     </w:p>
     <w:p>
       <w:pPr>
@@ -1064,7 +670,6 @@
           <w:sz w:val="24"/>
           <w:szCs w:val="24"/>
         </w:rPr>
-        <w:lastRenderedPageBreak/>
         <w:t xml:space="preserve"> </w:t>
       </w:r>
     </w:p>
@@ -1095,104 +700,22 @@
           <w:sz w:val="24"/>
           <w:szCs w:val="24"/>
         </w:rPr>
-        <w:t xml:space="preserve"> before the Team </w:t>
-      </w:r>
-      <w:proofErr w:type="gramStart"/>
-      <w:r>
-        <w:rPr>
-          <w:sz w:val="24"/>
-          <w:szCs w:val="24"/>
-        </w:rPr>
-        <w:t>meeting{</w:t>
-      </w:r>
-      <w:proofErr w:type="gramEnd"/>
-      <w:r>
-        <w:rPr>
-          <w:sz w:val="24"/>
-          <w:szCs w:val="24"/>
-        </w:rPr>
-        <w:t xml:space="preserve">% if </w:t>
-      </w:r>
-      <w:proofErr w:type="spellStart"/>
-      <w:r>
-        <w:rPr>
-          <w:sz w:val="24"/>
-          <w:szCs w:val="24"/>
-        </w:rPr>
-        <w:t>requestor.language</w:t>
-      </w:r>
-      <w:proofErr w:type="spellEnd"/>
-      <w:r>
-        <w:rPr>
-          <w:sz w:val="24"/>
-          <w:szCs w:val="24"/>
-        </w:rPr>
-        <w:t xml:space="preserve"> != “English” %} in English and {{ </w:t>
-      </w:r>
-      <w:proofErr w:type="spellStart"/>
-      <w:r>
-        <w:rPr>
-          <w:sz w:val="24"/>
-          <w:szCs w:val="24"/>
-        </w:rPr>
-        <w:t>requestor.language</w:t>
-      </w:r>
-      <w:proofErr w:type="spellEnd"/>
-      <w:r>
-        <w:rPr>
-          <w:sz w:val="24"/>
-          <w:szCs w:val="24"/>
-        </w:rPr>
-        <w:t xml:space="preserve"> }}. {% else %</w:t>
-      </w:r>
-      <w:proofErr w:type="gramStart"/>
-      <w:r>
-        <w:rPr>
-          <w:sz w:val="24"/>
-          <w:szCs w:val="24"/>
-        </w:rPr>
-        <w:t>}.{</w:t>
-      </w:r>
-      <w:proofErr w:type="gramEnd"/>
-      <w:r>
-        <w:rPr>
-          <w:sz w:val="24"/>
-          <w:szCs w:val="24"/>
-        </w:rPr>
-        <w:t>% endif %}</w:t>
-      </w:r>
-    </w:p>
-    <w:p>
-      <w:pPr>
-        <w:rPr>
-          <w:sz w:val="24"/>
-          <w:szCs w:val="24"/>
-        </w:rPr>
-      </w:pPr>
-      <w:r>
-        <w:rPr>
-          <w:sz w:val="24"/>
-          <w:szCs w:val="24"/>
-        </w:rPr>
-        <w:t xml:space="preserve">{%p if </w:t>
-      </w:r>
-      <w:proofErr w:type="spellStart"/>
-      <w:proofErr w:type="gramStart"/>
-      <w:r>
-        <w:rPr>
-          <w:sz w:val="24"/>
-          <w:szCs w:val="24"/>
-        </w:rPr>
-        <w:t>requestor.language</w:t>
-      </w:r>
-      <w:proofErr w:type="spellEnd"/>
-      <w:proofErr w:type="gramEnd"/>
-      <w:r>
-        <w:rPr>
-          <w:sz w:val="24"/>
-          <w:szCs w:val="24"/>
-        </w:rPr>
-        <w:t xml:space="preserve"> != “English” %}</w:t>
+        <w:t xml:space="preserve"> before the Team meeting{% if requestor.language != “English” %} in English and {{ requestor.language }}. {% else %}.{% endif %}</w:t>
+      </w:r>
+    </w:p>
+    <w:p>
+      <w:pPr>
+        <w:rPr>
+          <w:sz w:val="24"/>
+          <w:szCs w:val="24"/>
+        </w:rPr>
+      </w:pPr>
+      <w:r>
+        <w:rPr>
+          <w:sz w:val="24"/>
+          <w:szCs w:val="24"/>
+        </w:rPr>
+        <w:t>{%p if requestor.language != “English” %}</w:t>
       </w:r>
     </w:p>
     <w:p>
@@ -1222,71 +745,7 @@
           <w:sz w:val="24"/>
           <w:szCs w:val="24"/>
         </w:rPr>
-        <w:t xml:space="preserve">I do not speak or read English and had help writing this letter. Please provide copies of all paperwork, forms and evaluations to me in English as well as </w:t>
-      </w:r>
-      <w:proofErr w:type="gramStart"/>
-      <w:r>
-        <w:rPr>
-          <w:sz w:val="24"/>
-          <w:szCs w:val="24"/>
-        </w:rPr>
-        <w:t xml:space="preserve">{{ </w:t>
-      </w:r>
-      <w:proofErr w:type="spellStart"/>
-      <w:r>
-        <w:rPr>
-          <w:sz w:val="24"/>
-          <w:szCs w:val="24"/>
-        </w:rPr>
-        <w:t>requestor</w:t>
-      </w:r>
-      <w:proofErr w:type="gramEnd"/>
-      <w:r>
-        <w:rPr>
-          <w:sz w:val="24"/>
-          <w:szCs w:val="24"/>
-        </w:rPr>
-        <w:t>.language</w:t>
-      </w:r>
-      <w:proofErr w:type="spellEnd"/>
-      <w:r>
-        <w:rPr>
-          <w:sz w:val="24"/>
-          <w:szCs w:val="24"/>
-        </w:rPr>
-        <w:t xml:space="preserve"> }}. Also, please have a qualified interpreter fluent in </w:t>
-      </w:r>
-      <w:proofErr w:type="gramStart"/>
-      <w:r>
-        <w:rPr>
-          <w:sz w:val="24"/>
-          <w:szCs w:val="24"/>
-        </w:rPr>
-        <w:t xml:space="preserve">{{ </w:t>
-      </w:r>
-      <w:proofErr w:type="spellStart"/>
-      <w:r>
-        <w:rPr>
-          <w:sz w:val="24"/>
-          <w:szCs w:val="24"/>
-        </w:rPr>
-        <w:t>requestor</w:t>
-      </w:r>
-      <w:proofErr w:type="gramEnd"/>
-      <w:r>
-        <w:rPr>
-          <w:sz w:val="24"/>
-          <w:szCs w:val="24"/>
-        </w:rPr>
-        <w:t>.language</w:t>
-      </w:r>
-      <w:proofErr w:type="spellEnd"/>
-      <w:r>
-        <w:rPr>
-          <w:sz w:val="24"/>
-          <w:szCs w:val="24"/>
-        </w:rPr>
-        <w:t xml:space="preserve"> }} and in English for all future meetings.</w:t>
+        <w:t>I do not speak or read English and had help writing this letter. Please provide copies of all paperwork, forms and evaluations to me in English as well as {{ requestor.language }}. Also, please have a qualified interpreter fluent in {{ requestor.language }} and in English for all future meetings.</w:t>
       </w:r>
     </w:p>
     <w:p>
@@ -1324,72 +783,22 @@
           <w:sz w:val="24"/>
           <w:szCs w:val="24"/>
         </w:rPr>
-        <w:t xml:space="preserve">{%p if </w:t>
-      </w:r>
-      <w:proofErr w:type="spellStart"/>
-      <w:proofErr w:type="gramStart"/>
-      <w:r>
-        <w:rPr>
-          <w:sz w:val="24"/>
-          <w:szCs w:val="24"/>
-        </w:rPr>
-        <w:t>student.language</w:t>
-      </w:r>
-      <w:proofErr w:type="spellEnd"/>
-      <w:proofErr w:type="gramEnd"/>
-      <w:r>
-        <w:rPr>
-          <w:sz w:val="24"/>
-          <w:szCs w:val="24"/>
-        </w:rPr>
-        <w:t xml:space="preserve"> != “English”%}</w:t>
-      </w:r>
-    </w:p>
-    <w:p>
-      <w:pPr>
-        <w:rPr>
-          <w:sz w:val="24"/>
-          <w:szCs w:val="24"/>
-        </w:rPr>
-      </w:pPr>
-      <w:r>
-        <w:rPr>
-          <w:sz w:val="24"/>
-          <w:szCs w:val="24"/>
-        </w:rPr>
-        <w:t xml:space="preserve">In addition, my child is not fluent in English. Please conduct all evaluations of my child in </w:t>
-      </w:r>
-      <w:proofErr w:type="gramStart"/>
-      <w:r>
-        <w:rPr>
-          <w:sz w:val="24"/>
-          <w:szCs w:val="24"/>
-        </w:rPr>
-        <w:t xml:space="preserve">{{ </w:t>
-      </w:r>
-      <w:proofErr w:type="spellStart"/>
-      <w:r>
-        <w:rPr>
-          <w:sz w:val="24"/>
-          <w:szCs w:val="24"/>
-        </w:rPr>
-        <w:t>student</w:t>
-      </w:r>
-      <w:proofErr w:type="gramEnd"/>
-      <w:r>
-        <w:rPr>
-          <w:sz w:val="24"/>
-          <w:szCs w:val="24"/>
-        </w:rPr>
-        <w:t>.language</w:t>
-      </w:r>
-      <w:proofErr w:type="spellEnd"/>
-      <w:r>
-        <w:rPr>
-          <w:sz w:val="24"/>
-          <w:szCs w:val="24"/>
-        </w:rPr>
-        <w:t xml:space="preserve"> }}.</w:t>
+        <w:t>{%p if student.language != “English”%}</w:t>
+      </w:r>
+    </w:p>
+    <w:p>
+      <w:pPr>
+        <w:rPr>
+          <w:sz w:val="24"/>
+          <w:szCs w:val="24"/>
+        </w:rPr>
+      </w:pPr>
+      <w:r>
+        <w:rPr>
+          <w:sz w:val="24"/>
+          <w:szCs w:val="24"/>
+        </w:rPr>
+        <w:t>In addition, my child is not fluent in English. Please conduct all evaluations of my child in {{ student.language }}.</w:t>
       </w:r>
     </w:p>
     <w:p>
@@ -1427,39 +836,7 @@
           <w:sz w:val="24"/>
           <w:szCs w:val="24"/>
         </w:rPr>
-        <w:t xml:space="preserve">Thank you for your attention to this matter. Please contact me at </w:t>
-      </w:r>
-      <w:proofErr w:type="gramStart"/>
-      <w:r>
-        <w:rPr>
-          <w:sz w:val="24"/>
-          <w:szCs w:val="24"/>
-        </w:rPr>
-        <w:t>{{ requestor</w:t>
-      </w:r>
-      <w:proofErr w:type="gramEnd"/>
-      <w:r>
-        <w:rPr>
-          <w:sz w:val="24"/>
-          <w:szCs w:val="24"/>
-        </w:rPr>
-        <w:t xml:space="preserve">. </w:t>
-      </w:r>
-      <w:proofErr w:type="spellStart"/>
-      <w:r>
-        <w:rPr>
-          <w:sz w:val="24"/>
-          <w:szCs w:val="24"/>
-        </w:rPr>
-        <w:t>phone_number</w:t>
-      </w:r>
-      <w:proofErr w:type="spellEnd"/>
-      <w:r>
-        <w:rPr>
-          <w:sz w:val="24"/>
-          <w:szCs w:val="24"/>
-        </w:rPr>
-        <w:t xml:space="preserve"> }} with any questions or concerns.</w:t>
+        <w:t>Thank you for your attention to this matter. Please contact me at {{ requestor. phone_number }} with any questions or concerns.</w:t>
       </w:r>
     </w:p>
     <w:p>
@@ -1514,37 +891,12 @@
           <w:szCs w:val="24"/>
         </w:rPr>
       </w:pPr>
-      <w:proofErr w:type="gramStart"/>
-      <w:r>
-        <w:rPr>
-          <w:sz w:val="24"/>
-          <w:szCs w:val="24"/>
-        </w:rPr>
-        <w:t xml:space="preserve">{{ </w:t>
-      </w:r>
-      <w:proofErr w:type="spellStart"/>
-      <w:r>
-        <w:rPr>
-          <w:sz w:val="24"/>
-          <w:szCs w:val="24"/>
-        </w:rPr>
-        <w:t>requestor</w:t>
-      </w:r>
-      <w:proofErr w:type="gramEnd"/>
-      <w:r>
-        <w:rPr>
-          <w:sz w:val="24"/>
-          <w:szCs w:val="24"/>
-        </w:rPr>
-        <w:t>.signature</w:t>
-      </w:r>
-      <w:proofErr w:type="spellEnd"/>
-      <w:r>
-        <w:rPr>
-          <w:sz w:val="24"/>
-          <w:szCs w:val="24"/>
-        </w:rPr>
-        <w:t xml:space="preserve"> }}</w:t>
+      <w:r>
+        <w:rPr>
+          <w:sz w:val="24"/>
+          <w:szCs w:val="24"/>
+        </w:rPr>
+        <w:t>{{ requestor.signature }}</w:t>
       </w:r>
     </w:p>
     <w:p>
@@ -1578,41 +930,13 @@
           <w:szCs w:val="24"/>
         </w:rPr>
       </w:pPr>
-      <w:proofErr w:type="gramStart"/>
       <w:r>
         <w:rPr>
           <w:color w:val="000000"/>
           <w:sz w:val="24"/>
           <w:szCs w:val="24"/>
         </w:rPr>
-        <w:t xml:space="preserve">{{ </w:t>
-      </w:r>
-      <w:proofErr w:type="spellStart"/>
-      <w:r>
-        <w:rPr>
-          <w:color w:val="000000"/>
-          <w:sz w:val="24"/>
-          <w:szCs w:val="24"/>
-        </w:rPr>
-        <w:t>requestor.name</w:t>
-      </w:r>
-      <w:proofErr w:type="gramEnd"/>
-      <w:r>
-        <w:rPr>
-          <w:color w:val="000000"/>
-          <w:sz w:val="24"/>
-          <w:szCs w:val="24"/>
-        </w:rPr>
-        <w:t>.full</w:t>
-      </w:r>
-      <w:proofErr w:type="spellEnd"/>
-      <w:r>
-        <w:rPr>
-          <w:color w:val="000000"/>
-          <w:sz w:val="24"/>
-          <w:szCs w:val="24"/>
-        </w:rPr>
-        <w:t>() }}</w:t>
+        <w:t>{{ requestor.name.full() }}</w:t>
       </w:r>
     </w:p>
     <w:p>
@@ -1639,8 +963,6 @@
           <w:szCs w:val="24"/>
         </w:rPr>
       </w:pPr>
-      <w:bookmarkStart w:id="1" w:name="_GoBack"/>
-      <w:bookmarkEnd w:id="1"/>
     </w:p>
     <w:p>
       <w:pPr>
@@ -1669,7 +991,7 @@
 </file>
 
 <file path=word/numbering.xml><?xml version="1.0" encoding="utf-8"?>
-<w:numbering xmlns:wpc="http://schemas.microsoft.com/office/word/2010/wordprocessingCanvas" xmlns:cx="http://schemas.microsoft.com/office/drawing/2014/chartex" xmlns:cx1="http://schemas.microsoft.com/office/drawing/2015/9/8/chartex" xmlns:cx2="http://schemas.microsoft.com/office/drawing/2015/10/21/chartex" xmlns:cx3="http://schemas.microsoft.com/office/drawing/2016/5/9/chartex" xmlns:cx4="http://schemas.microsoft.com/office/drawing/2016/5/10/chartex" xmlns:cx5="http://schemas.microsoft.com/office/drawing/2016/5/11/chartex" xmlns:cx6="http://schemas.microsoft.com/office/drawing/2016/5/12/chartex" xmlns:cx7="http://schemas.microsoft.com/office/drawing/2016/5/13/chartex" xmlns:cx8="http://schemas.microsoft.com/office/drawing/2016/5/14/chartex" xmlns:mc="http://schemas.openxmlformats.org/markup-compatibility/2006" xmlns:aink="http://schemas.microsoft.com/office/drawing/2016/ink" xmlns:am3d="http://schemas.microsoft.com/office/drawing/2017/model3d" xmlns:o="urn:schemas-microsoft-com:office:office" xmlns:r="http://schemas.openxmlformats.org/officeDocument/2006/relationships" xmlns:m="http://schemas.openxmlformats.org/officeDocument/2006/math" xmlns:v="urn:schemas-microsoft-com:vml" xmlns:wp14="http://schemas.microsoft.com/office/word/2010/wordprocessingDrawing" xmlns:wp="http://schemas.openxmlformats.org/drawingml/2006/wordprocessingDrawing" xmlns:w10="urn:schemas-microsoft-com:office:word" xmlns:w="http://schemas.openxmlformats.org/wordprocessingml/2006/main" xmlns:w14="http://schemas.microsoft.com/office/word/2010/wordml" xmlns:w15="http://schemas.microsoft.com/office/word/2012/wordml" xmlns:w16cid="http://schemas.microsoft.com/office/word/2016/wordml/cid" xmlns:w16se="http://schemas.microsoft.com/office/word/2015/wordml/symex" xmlns:wpg="http://schemas.microsoft.com/office/word/2010/wordprocessingGroup" xmlns:wpi="http://schemas.microsoft.com/office/word/2010/wordprocessingInk" xmlns:wne="http://schemas.microsoft.com/office/word/2006/wordml" xmlns:wps="http://schemas.microsoft.com/office/word/2010/wordprocessingShape" mc:Ignorable="w14 w15 w16se w16cid wp14">
+<w:numbering xmlns:wpc="http://schemas.microsoft.com/office/word/2010/wordprocessingCanvas" xmlns:cx="http://schemas.microsoft.com/office/drawing/2014/chartex" xmlns:cx1="http://schemas.microsoft.com/office/drawing/2015/9/8/chartex" xmlns:mc="http://schemas.openxmlformats.org/markup-compatibility/2006" xmlns:o="urn:schemas-microsoft-com:office:office" xmlns:r="http://schemas.openxmlformats.org/officeDocument/2006/relationships" xmlns:m="http://schemas.openxmlformats.org/officeDocument/2006/math" xmlns:v="urn:schemas-microsoft-com:vml" xmlns:wp14="http://schemas.microsoft.com/office/word/2010/wordprocessingDrawing" xmlns:wp="http://schemas.openxmlformats.org/drawingml/2006/wordprocessingDrawing" xmlns:w10="urn:schemas-microsoft-com:office:word" xmlns:w="http://schemas.openxmlformats.org/wordprocessingml/2006/main" xmlns:w14="http://schemas.microsoft.com/office/word/2010/wordml" xmlns:w15="http://schemas.microsoft.com/office/word/2012/wordml" xmlns:w16se="http://schemas.microsoft.com/office/word/2015/wordml/symex" xmlns:wpg="http://schemas.microsoft.com/office/word/2010/wordprocessingGroup" xmlns:wpi="http://schemas.microsoft.com/office/word/2010/wordprocessingInk" xmlns:wne="http://schemas.microsoft.com/office/word/2006/wordml" xmlns:wps="http://schemas.microsoft.com/office/word/2010/wordprocessingShape" mc:Ignorable="w14 w15 w16se wp14">
   <w:abstractNum w:abstractNumId="0" w15:restartNumberingAfterBreak="0">
     <w:nsid w:val="00F5606C"/>
     <w:multiLevelType w:val="multilevel"/>
@@ -1906,7 +1228,7 @@
 </file>
 
 <file path=word/styles.xml><?xml version="1.0" encoding="utf-8"?>
-<w:styles xmlns:mc="http://schemas.openxmlformats.org/markup-compatibility/2006" xmlns:r="http://schemas.openxmlformats.org/officeDocument/2006/relationships" xmlns:w="http://schemas.openxmlformats.org/wordprocessingml/2006/main" xmlns:w14="http://schemas.microsoft.com/office/word/2010/wordml" xmlns:w15="http://schemas.microsoft.com/office/word/2012/wordml" xmlns:w16cid="http://schemas.microsoft.com/office/word/2016/wordml/cid" xmlns:w16se="http://schemas.microsoft.com/office/word/2015/wordml/symex" mc:Ignorable="w14 w15 w16se w16cid">
+<w:styles xmlns:mc="http://schemas.openxmlformats.org/markup-compatibility/2006" xmlns:r="http://schemas.openxmlformats.org/officeDocument/2006/relationships" xmlns:w="http://schemas.openxmlformats.org/wordprocessingml/2006/main" xmlns:w14="http://schemas.microsoft.com/office/word/2010/wordml" xmlns:w15="http://schemas.microsoft.com/office/word/2012/wordml" xmlns:w16se="http://schemas.microsoft.com/office/word/2015/wordml/symex" mc:Ignorable="w14 w15 w16se">
   <w:docDefaults>
     <w:rPrDefault>
       <w:rPr>
@@ -1922,7 +1244,7 @@
       </w:pPr>
     </w:pPrDefault>
   </w:docDefaults>
-  <w:latentStyles w:defLockedState="0" w:defUIPriority="99" w:defSemiHidden="0" w:defUnhideWhenUsed="0" w:defQFormat="0" w:count="377">
+  <w:latentStyles w:defLockedState="0" w:defUIPriority="99" w:defSemiHidden="0" w:defUnhideWhenUsed="0" w:defQFormat="0" w:count="371">
     <w:lsdException w:name="Normal" w:uiPriority="0" w:qFormat="1"/>
     <w:lsdException w:name="heading 1" w:uiPriority="9" w:qFormat="1"/>
     <w:lsdException w:name="heading 2" w:semiHidden="1" w:uiPriority="9" w:unhideWhenUsed="1" w:qFormat="1"/>
@@ -2070,8 +1392,11 @@
     <w:lsdException w:name="Table 3D effects 3" w:semiHidden="1" w:unhideWhenUsed="1"/>
     <w:lsdException w:name="Table Contemporary" w:semiHidden="1" w:unhideWhenUsed="1"/>
     <w:lsdException w:name="Table Elegant" w:semiHidden="1" w:unhideWhenUsed="1"/>
+    <w:lsdException w:name="Table Professional" w:semiHidden="1" w:unhideWhenUsed="1"/>
     <w:lsdException w:name="Table Subtle 1" w:semiHidden="1" w:unhideWhenUsed="1"/>
     <w:lsdException w:name="Table Subtle 2" w:semiHidden="1" w:unhideWhenUsed="1"/>
+    <w:lsdException w:name="Table Web 1" w:semiHidden="1" w:unhideWhenUsed="1"/>
+    <w:lsdException w:name="Table Web 2" w:semiHidden="1" w:unhideWhenUsed="1"/>
     <w:lsdException w:name="Table Web 3" w:semiHidden="1" w:unhideWhenUsed="1"/>
     <w:lsdException w:name="Balloon Text" w:semiHidden="1" w:unhideWhenUsed="1"/>
     <w:lsdException w:name="Table Grid" w:uiPriority="39"/>
@@ -2291,12 +1616,6 @@
     <w:lsdException w:name="List Table 5 Dark Accent 6" w:uiPriority="50"/>
     <w:lsdException w:name="List Table 6 Colorful Accent 6" w:uiPriority="51"/>
     <w:lsdException w:name="List Table 7 Colorful Accent 6" w:uiPriority="52"/>
-    <w:lsdException w:name="Mention" w:semiHidden="1" w:unhideWhenUsed="1"/>
-    <w:lsdException w:name="Smart Hyperlink" w:semiHidden="1" w:unhideWhenUsed="1"/>
-    <w:lsdException w:name="Hashtag" w:semiHidden="1" w:unhideWhenUsed="1"/>
-    <w:lsdException w:name="Unresolved Mention" w:semiHidden="1" w:unhideWhenUsed="1"/>
-    <w:lsdException w:name="Smart Link" w:semiHidden="1" w:unhideWhenUsed="1"/>
-    <w:lsdException w:name="Smart Link Error" w:semiHidden="1" w:unhideWhenUsed="1"/>
   </w:latentStyles>
   <w:style w:type="paragraph" w:default="1" w:styleId="Normal">
     <w:name w:val="Normal"/>

</xml_diff>